<commit_message>
> UPDATE Seq. Diagram & Class diagram
> UPDATE
    > Seq. Diagram
        > Make a register for the outing
        > Consult outing
    > Class diagram
     > Final report
</commit_message>
<xml_diff>
--- a/HuygebaertGabriel/HuygebaertGabriel.docx
+++ b/HuygebaertGabriel/HuygebaertGabriel.docx
@@ -7013,25 +7013,7 @@
           <w:sz w:val="24"/>
           <w:szCs w:val="24"/>
         </w:rPr>
-        <w:t xml:space="preserve">Librairies -&gt; Class path -&gt; Add JARs -&gt; Sélectionner </w:t>
-      </w:r>
-      <w:proofErr w:type="gramStart"/>
-      <w:r>
-        <w:rPr>
-          <w:rFonts w:ascii="Times New Roman" w:hAnsi="Times New Roman" w:cs="Times New Roman"/>
-          <w:sz w:val="24"/>
-          <w:szCs w:val="24"/>
-        </w:rPr>
-        <w:t>les  5</w:t>
-      </w:r>
-      <w:proofErr w:type="gramEnd"/>
-      <w:r>
-        <w:rPr>
-          <w:rFonts w:ascii="Times New Roman" w:hAnsi="Times New Roman" w:cs="Times New Roman"/>
-          <w:sz w:val="24"/>
-          <w:szCs w:val="24"/>
-        </w:rPr>
-        <w:t xml:space="preserve"> fichiers qui sont déjà dans la racine</w:t>
+        <w:t>Librairies -&gt; Class path -&gt; Add JARs -&gt; Sélectionner les  5 fichiers qui sont déjà dans la racine</w:t>
       </w:r>
       <w:r>
         <w:rPr>
@@ -7331,25 +7313,7 @@
           <w:sz w:val="24"/>
           <w:szCs w:val="24"/>
         </w:rPr>
-        <w:t xml:space="preserve">Bien que le conducteur et le passager soient deux acteurs dans </w:t>
-      </w:r>
-      <w:proofErr w:type="gramStart"/>
-      <w:r>
-        <w:rPr>
-          <w:rFonts w:ascii="Times New Roman" w:hAnsi="Times New Roman" w:cs="Times New Roman"/>
-          <w:sz w:val="24"/>
-          <w:szCs w:val="24"/>
-        </w:rPr>
-        <w:t>le use</w:t>
-      </w:r>
-      <w:proofErr w:type="gramEnd"/>
-      <w:r>
-        <w:rPr>
-          <w:rFonts w:ascii="Times New Roman" w:hAnsi="Times New Roman" w:cs="Times New Roman"/>
-          <w:sz w:val="24"/>
-          <w:szCs w:val="24"/>
-        </w:rPr>
-        <w:t xml:space="preserve"> case, cela ne veut pas dire qu’ils seront caractérisés par deux classes distinctes dans le diagramme de classe. Ces derniers sont des membres et ce sera leur relation avec le véhicule qui les différenciera.</w:t>
+        <w:t>Bien que le conducteur et le passager soient deux acteurs dans le use case, cela ne veut pas dire qu’ils seront caractérisés par deux classes distinctes dans le diagramme de classe. Ces derniers sont des membres et ce sera leur relation avec le véhicule qui les différenciera.</w:t>
       </w:r>
     </w:p>
     <w:p>
@@ -7741,25 +7705,7 @@
           <w:sz w:val="24"/>
           <w:szCs w:val="24"/>
         </w:rPr>
-        <w:t xml:space="preserve">De plus, j’avais oublié de permettre aux membres de choisir une nouvelle catégorie. </w:t>
-      </w:r>
-      <w:proofErr w:type="gramStart"/>
-      <w:r>
-        <w:rPr>
-          <w:rFonts w:ascii="Times New Roman" w:hAnsi="Times New Roman" w:cs="Times New Roman"/>
-          <w:sz w:val="24"/>
-          <w:szCs w:val="24"/>
-        </w:rPr>
-        <w:t>( Lien</w:t>
-      </w:r>
-      <w:proofErr w:type="gramEnd"/>
-      <w:r>
-        <w:rPr>
-          <w:rFonts w:ascii="Times New Roman" w:hAnsi="Times New Roman" w:cs="Times New Roman"/>
-          <w:sz w:val="24"/>
-          <w:szCs w:val="24"/>
-        </w:rPr>
-        <w:t xml:space="preserve"> 1-plusieurs dans le diagramme de class )</w:t>
+        <w:t>De plus, j’avais oublié de permettre aux membres de choisir une nouvelle catégorie. ( Lien 1-plusieurs dans le diagramme de class )</w:t>
       </w:r>
       <w:r>
         <w:rPr>
@@ -7788,6 +7734,14 @@
           <w:szCs w:val="24"/>
         </w:rPr>
       </w:pPr>
+      <w:r>
+        <w:rPr>
+          <w:rFonts w:ascii="Times New Roman" w:hAnsi="Times New Roman" w:cs="Times New Roman"/>
+          <w:sz w:val="24"/>
+          <w:szCs w:val="24"/>
+        </w:rPr>
+        <w:t>11/11 : À ce stade, je n’ai aucune idée de commenter intégrer un réel système de paiement. C’est pourquoi ces uses cases ont disparu du diagramme. Peut-être que je trouverais une solution et rajouterais cela plus tard.</w:t>
+      </w:r>
     </w:p>
     <w:p>
       <w:pPr>
@@ -7920,15 +7874,7 @@
       <w:bookmarkStart w:id="12" w:name="_Toc87359250"/>
       <w:r>
         <w:lastRenderedPageBreak/>
-        <w:t xml:space="preserve">Jet 2 </w:t>
-      </w:r>
-      <w:proofErr w:type="gramStart"/>
-      <w:r>
-        <w:t>( base</w:t>
-      </w:r>
-      <w:proofErr w:type="gramEnd"/>
-      <w:r>
-        <w:t xml:space="preserve"> proposée par l’enseignant )</w:t>
+        <w:t>Jet 2 ( base proposée par l’enseignant )</w:t>
       </w:r>
       <w:bookmarkEnd w:id="12"/>
     </w:p>
@@ -8005,25 +7951,7 @@
           <w:szCs w:val="24"/>
         </w:rPr>
         <w:br/>
-        <w:t xml:space="preserve">Le calendrier n’existe pas si une catégorie n’existe pas </w:t>
-      </w:r>
-      <w:proofErr w:type="gramStart"/>
-      <w:r>
-        <w:rPr>
-          <w:rFonts w:ascii="Times New Roman" w:hAnsi="Times New Roman" w:cs="Times New Roman"/>
-          <w:sz w:val="24"/>
-          <w:szCs w:val="24"/>
-        </w:rPr>
-        <w:t>( prévoir</w:t>
-      </w:r>
-      <w:proofErr w:type="gramEnd"/>
-      <w:r>
-        <w:rPr>
-          <w:rFonts w:ascii="Times New Roman" w:hAnsi="Times New Roman" w:cs="Times New Roman"/>
-          <w:sz w:val="24"/>
-          <w:szCs w:val="24"/>
-        </w:rPr>
-        <w:t xml:space="preserve"> que le calendrier peut être supprimé </w:t>
+        <w:t xml:space="preserve">Le calendrier n’existe pas si une catégorie n’existe pas ( prévoir que le calendrier peut être supprimé </w:t>
       </w:r>
       <w:r>
         <w:rPr>
@@ -8127,25 +8055,7 @@
           <w:sz w:val="24"/>
           <w:szCs w:val="24"/>
         </w:rPr>
-        <w:t xml:space="preserve"> méthodes ou d’attributs en particulier dans les class filles, il est possible de remplacer par un énumérateur. </w:t>
-      </w:r>
-      <w:proofErr w:type="gramStart"/>
-      <w:r>
-        <w:rPr>
-          <w:rFonts w:ascii="Times New Roman" w:hAnsi="Times New Roman" w:cs="Times New Roman"/>
-          <w:sz w:val="24"/>
-          <w:szCs w:val="24"/>
-        </w:rPr>
-        <w:t>( Cf.</w:t>
-      </w:r>
-      <w:proofErr w:type="gramEnd"/>
-      <w:r>
-        <w:rPr>
-          <w:rFonts w:ascii="Times New Roman" w:hAnsi="Times New Roman" w:cs="Times New Roman"/>
-          <w:sz w:val="24"/>
-          <w:szCs w:val="24"/>
-        </w:rPr>
-        <w:t xml:space="preserve"> les catégories ) </w:t>
+        <w:t xml:space="preserve"> méthodes ou d’attributs en particulier dans les class filles, il est possible de remplacer par un énumérateur. ( Cf. les catégories ) </w:t>
       </w:r>
     </w:p>
     <w:p/>
@@ -8249,10 +8159,10 @@
           <w:noProof/>
         </w:rPr>
         <w:drawing>
-          <wp:inline distT="0" distB="0" distL="0" distR="0" wp14:anchorId="0509BCF1" wp14:editId="2196B01E">
-            <wp:extent cx="5760720" cy="5492115"/>
-            <wp:effectExtent l="0" t="0" r="0" b="0"/>
-            <wp:docPr id="66" name="Image 66" descr="Une image contenant table&#10;&#10;Description générée automatiquement"/>
+          <wp:inline distT="0" distB="0" distL="0" distR="0" wp14:anchorId="6ED5AD38" wp14:editId="030750D8">
+            <wp:extent cx="5760720" cy="5463540"/>
+            <wp:effectExtent l="0" t="0" r="0" b="3810"/>
+            <wp:docPr id="47" name="Image 47" descr="Une image contenant table&#10;&#10;Description générée automatiquement"/>
             <wp:cNvGraphicFramePr>
               <a:graphicFrameLocks xmlns:a="http://schemas.openxmlformats.org/drawingml/2006/main" noChangeAspect="1"/>
             </wp:cNvGraphicFramePr>
@@ -8260,7 +8170,7 @@
               <a:graphicData uri="http://schemas.openxmlformats.org/drawingml/2006/picture">
                 <pic:pic xmlns:pic="http://schemas.openxmlformats.org/drawingml/2006/picture">
                   <pic:nvPicPr>
-                    <pic:cNvPr id="66" name="Image 66" descr="Une image contenant table&#10;&#10;Description générée automatiquement"/>
+                    <pic:cNvPr id="47" name="Image 47" descr="Une image contenant table&#10;&#10;Description générée automatiquement"/>
                     <pic:cNvPicPr/>
                   </pic:nvPicPr>
                   <pic:blipFill>
@@ -8272,7 +8182,7 @@
                   <pic:spPr>
                     <a:xfrm>
                       <a:off x="0" y="0"/>
-                      <a:ext cx="5760720" cy="5492115"/>
+                      <a:ext cx="5760720" cy="5463540"/>
                     </a:xfrm>
                     <a:prstGeom prst="rect">
                       <a:avLst/>
@@ -8379,33 +8289,15 @@
           <w:sz w:val="24"/>
           <w:szCs w:val="24"/>
         </w:rPr>
-        <w:t xml:space="preserve"> -&gt; </w:t>
-      </w:r>
-      <w:proofErr w:type="gramStart"/>
-      <w:r>
-        <w:rPr>
-          <w:rFonts w:ascii="Times New Roman" w:hAnsi="Times New Roman" w:cs="Times New Roman"/>
-          <w:sz w:val="24"/>
-          <w:szCs w:val="24"/>
-        </w:rPr>
-        <w:t xml:space="preserve">Category </w:t>
-      </w:r>
-      <w:r>
-        <w:rPr>
-          <w:rFonts w:ascii="Times New Roman" w:hAnsi="Times New Roman" w:cs="Times New Roman"/>
-          <w:sz w:val="24"/>
-          <w:szCs w:val="24"/>
-        </w:rPr>
-        <w:t>)</w:t>
-      </w:r>
-      <w:proofErr w:type="gramEnd"/>
-      <w:r>
-        <w:rPr>
-          <w:rFonts w:ascii="Times New Roman" w:hAnsi="Times New Roman" w:cs="Times New Roman"/>
-          <w:sz w:val="24"/>
-          <w:szCs w:val="24"/>
-        </w:rPr>
-        <w:t xml:space="preserve"> qui uni</w:t>
+        <w:t xml:space="preserve"> -&gt; Category </w:t>
+      </w:r>
+      <w:r>
+        <w:rPr>
+          <w:rFonts w:ascii="Times New Roman" w:hAnsi="Times New Roman" w:cs="Times New Roman"/>
+          <w:sz w:val="24"/>
+          <w:szCs w:val="24"/>
+        </w:rPr>
+        <w:t>) qui uni</w:t>
       </w:r>
       <w:r>
         <w:rPr>
@@ -8580,10 +8472,10 @@
           <w:noProof/>
         </w:rPr>
         <w:drawing>
-          <wp:inline distT="0" distB="0" distL="0" distR="0" wp14:anchorId="54303469" wp14:editId="11E2F889">
-            <wp:extent cx="5760720" cy="2703830"/>
-            <wp:effectExtent l="0" t="0" r="0" b="1270"/>
-            <wp:docPr id="52" name="Image 52"/>
+          <wp:inline distT="0" distB="0" distL="0" distR="0" wp14:anchorId="40B20331" wp14:editId="102AB021">
+            <wp:extent cx="5760720" cy="2667000"/>
+            <wp:effectExtent l="0" t="0" r="0" b="0"/>
+            <wp:docPr id="44" name="Image 44"/>
             <wp:cNvGraphicFramePr>
               <a:graphicFrameLocks xmlns:a="http://schemas.openxmlformats.org/drawingml/2006/main" noChangeAspect="1"/>
             </wp:cNvGraphicFramePr>
@@ -8603,7 +8495,7 @@
                   <pic:spPr>
                     <a:xfrm>
                       <a:off x="0" y="0"/>
-                      <a:ext cx="5760720" cy="2703830"/>
+                      <a:ext cx="5760720" cy="2667000"/>
                     </a:xfrm>
                     <a:prstGeom prst="rect">
                       <a:avLst/>
@@ -8654,25 +8546,7 @@
           <w:sz w:val="24"/>
           <w:szCs w:val="24"/>
         </w:rPr>
-        <w:t xml:space="preserve">unique </w:t>
-      </w:r>
-      <w:proofErr w:type="gramStart"/>
-      <w:r>
-        <w:rPr>
-          <w:rFonts w:ascii="Times New Roman" w:hAnsi="Times New Roman" w:cs="Times New Roman"/>
-          <w:sz w:val="24"/>
-          <w:szCs w:val="24"/>
-        </w:rPr>
-        <w:t>( puisque</w:t>
-      </w:r>
-      <w:proofErr w:type="gramEnd"/>
-      <w:r>
-        <w:rPr>
-          <w:rFonts w:ascii="Times New Roman" w:hAnsi="Times New Roman" w:cs="Times New Roman"/>
-          <w:sz w:val="24"/>
-          <w:szCs w:val="24"/>
-        </w:rPr>
-        <w:t xml:space="preserve"> classe</w:t>
+        <w:t>unique ( puisque classe</w:t>
       </w:r>
       <w:r>
         <w:rPr>
@@ -8713,10 +8587,10 @@
           <w:noProof/>
         </w:rPr>
         <w:drawing>
-          <wp:inline distT="0" distB="0" distL="0" distR="0" wp14:anchorId="77CD82FA" wp14:editId="52447D96">
-            <wp:extent cx="5760720" cy="1916430"/>
-            <wp:effectExtent l="0" t="0" r="0" b="7620"/>
-            <wp:docPr id="59" name="Image 59"/>
+          <wp:inline distT="0" distB="0" distL="0" distR="0" wp14:anchorId="505A09E6" wp14:editId="2232D63B">
+            <wp:extent cx="5760720" cy="1901825"/>
+            <wp:effectExtent l="0" t="0" r="0" b="3175"/>
+            <wp:docPr id="42" name="Image 42"/>
             <wp:cNvGraphicFramePr>
               <a:graphicFrameLocks xmlns:a="http://schemas.openxmlformats.org/drawingml/2006/main" noChangeAspect="1"/>
             </wp:cNvGraphicFramePr>
@@ -8736,7 +8610,7 @@
                   <pic:spPr>
                     <a:xfrm>
                       <a:off x="0" y="0"/>
-                      <a:ext cx="5760720" cy="1916430"/>
+                      <a:ext cx="5760720" cy="1901825"/>
                     </a:xfrm>
                     <a:prstGeom prst="rect">
                       <a:avLst/>
@@ -8827,31 +8701,21 @@
         </w:rPr>
         <w:t xml:space="preserve">l’analyse. Le manager aurait </w:t>
       </w:r>
-      <w:proofErr w:type="gramStart"/>
-      <w:r>
-        <w:rPr>
-          <w:rFonts w:ascii="Times New Roman" w:hAnsi="Times New Roman" w:cs="Times New Roman"/>
-          <w:sz w:val="24"/>
-          <w:szCs w:val="24"/>
-        </w:rPr>
-        <w:t>d</w:t>
-      </w:r>
-      <w:r>
-        <w:rPr>
-          <w:rFonts w:ascii="Times New Roman" w:hAnsi="Times New Roman" w:cs="Times New Roman"/>
-          <w:sz w:val="24"/>
-          <w:szCs w:val="24"/>
-        </w:rPr>
-        <w:t>u être</w:t>
-      </w:r>
-      <w:proofErr w:type="gramEnd"/>
-      <w:r>
-        <w:rPr>
-          <w:rFonts w:ascii="Times New Roman" w:hAnsi="Times New Roman" w:cs="Times New Roman"/>
-          <w:sz w:val="24"/>
-          <w:szCs w:val="24"/>
-        </w:rPr>
-        <w:t xml:space="preserve"> capable de supprimer l’unique catégorie dans laquelle il se trouve et il doit obligatoirement être dans une. Dans « CE » diagramme de class, ça n’est pas possible.</w:t>
+      <w:r>
+        <w:rPr>
+          <w:rFonts w:ascii="Times New Roman" w:hAnsi="Times New Roman" w:cs="Times New Roman"/>
+          <w:sz w:val="24"/>
+          <w:szCs w:val="24"/>
+        </w:rPr>
+        <w:t>dû</w:t>
+      </w:r>
+      <w:r>
+        <w:rPr>
+          <w:rFonts w:ascii="Times New Roman" w:hAnsi="Times New Roman" w:cs="Times New Roman"/>
+          <w:sz w:val="24"/>
+          <w:szCs w:val="24"/>
+        </w:rPr>
+        <w:t xml:space="preserve"> être capable de supprimer l’unique catégorie dans laquelle il se trouve et il doit obligatoirement être dans une. Dans « CE » diagramme de class, ça n’est pas possible.</w:t>
       </w:r>
     </w:p>
     <w:p>
@@ -8892,25 +8756,7 @@
           <w:sz w:val="24"/>
           <w:szCs w:val="24"/>
         </w:rPr>
-        <w:t xml:space="preserve"> </w:t>
-      </w:r>
-      <w:proofErr w:type="gramStart"/>
-      <w:r>
-        <w:rPr>
-          <w:rFonts w:ascii="Times New Roman" w:hAnsi="Times New Roman" w:cs="Times New Roman"/>
-          <w:sz w:val="24"/>
-          <w:szCs w:val="24"/>
-        </w:rPr>
-        <w:t>( donc</w:t>
-      </w:r>
-      <w:proofErr w:type="gramEnd"/>
-      <w:r>
-        <w:rPr>
-          <w:rFonts w:ascii="Times New Roman" w:hAnsi="Times New Roman" w:cs="Times New Roman"/>
-          <w:sz w:val="24"/>
-          <w:szCs w:val="24"/>
-        </w:rPr>
-        <w:t xml:space="preserve"> il faut récupérer et pas créer )</w:t>
+        <w:t xml:space="preserve"> ( donc il faut récupérer et pas créer )</w:t>
       </w:r>
       <w:r>
         <w:rPr>
@@ -8942,10 +8788,10 @@
           <w:noProof/>
         </w:rPr>
         <w:drawing>
-          <wp:inline distT="0" distB="0" distL="0" distR="0" wp14:anchorId="5C39444A" wp14:editId="282B4AAC">
-            <wp:extent cx="5760720" cy="2980055"/>
-            <wp:effectExtent l="0" t="0" r="0" b="0"/>
-            <wp:docPr id="58" name="Image 58"/>
+          <wp:inline distT="0" distB="0" distL="0" distR="0" wp14:anchorId="44282BD4" wp14:editId="67A95596">
+            <wp:extent cx="5760720" cy="2600325"/>
+            <wp:effectExtent l="0" t="0" r="0" b="9525"/>
+            <wp:docPr id="39" name="Image 39"/>
             <wp:cNvGraphicFramePr>
               <a:graphicFrameLocks xmlns:a="http://schemas.openxmlformats.org/drawingml/2006/main" noChangeAspect="1"/>
             </wp:cNvGraphicFramePr>
@@ -8965,7 +8811,7 @@
                   <pic:spPr>
                     <a:xfrm>
                       <a:off x="0" y="0"/>
-                      <a:ext cx="5760720" cy="2980055"/>
+                      <a:ext cx="5760720" cy="2600325"/>
                     </a:xfrm>
                     <a:prstGeom prst="rect">
                       <a:avLst/>
@@ -9000,25 +8846,16 @@
           <w:sz w:val="24"/>
           <w:szCs w:val="24"/>
         </w:rPr>
-        <w:t xml:space="preserve">Il n’est pas possible pour un responsable de voir les sorties des autres catégories. C’est pour cette raison que l’acteur n’apparaît pas dans ce diagramme de séquence mais dans </w:t>
-      </w:r>
-      <w:proofErr w:type="gramStart"/>
-      <w:r>
-        <w:rPr>
-          <w:rFonts w:ascii="Times New Roman" w:hAnsi="Times New Roman" w:cs="Times New Roman"/>
-          <w:sz w:val="24"/>
-          <w:szCs w:val="24"/>
-        </w:rPr>
-        <w:t>manage</w:t>
-      </w:r>
-      <w:proofErr w:type="gramEnd"/>
-      <w:r>
-        <w:rPr>
-          <w:rFonts w:ascii="Times New Roman" w:hAnsi="Times New Roman" w:cs="Times New Roman"/>
-          <w:sz w:val="24"/>
-          <w:szCs w:val="24"/>
-        </w:rPr>
-        <w:t xml:space="preserve"> Calendar.</w:t>
+        <w:t>Il n’est pas possible pour un responsable de voir les sorties des autres catégories. C’est pour cette raison que l’acteur n’apparaît pas dans ce diagramme de séquence mais dans manage Calendar.</w:t>
+      </w:r>
+      <w:r>
+        <w:rPr>
+          <w:rFonts w:ascii="Times New Roman" w:hAnsi="Times New Roman" w:cs="Times New Roman"/>
+          <w:sz w:val="24"/>
+          <w:szCs w:val="24"/>
+        </w:rPr>
+        <w:br/>
+        <w:t>11/11 : Avec ce diagramme de séquence, il n’est pas possible de consulter qui participe pour les autres participants. Ils savent juste s’il y a suffisamment de places, s’il y a un/des véhicule(s) pour la sortie.</w:t>
       </w:r>
     </w:p>
     <w:p>
@@ -9038,10 +8875,10 @@
           <w:noProof/>
         </w:rPr>
         <w:drawing>
-          <wp:inline distT="0" distB="0" distL="0" distR="0" wp14:anchorId="37C8E342" wp14:editId="17D95055">
-            <wp:extent cx="5760720" cy="3986530"/>
-            <wp:effectExtent l="0" t="0" r="0" b="0"/>
-            <wp:docPr id="45" name="Image 45" descr="Une image contenant table&#10;&#10;Description générée automatiquement"/>
+          <wp:inline distT="0" distB="0" distL="0" distR="0" wp14:anchorId="5381C0C3" wp14:editId="7C199F0C">
+            <wp:extent cx="5760720" cy="3992880"/>
+            <wp:effectExtent l="0" t="0" r="0" b="7620"/>
+            <wp:docPr id="50" name="Image 50" descr="Une image contenant table&#10;&#10;Description générée automatiquement"/>
             <wp:cNvGraphicFramePr>
               <a:graphicFrameLocks xmlns:a="http://schemas.openxmlformats.org/drawingml/2006/main" noChangeAspect="1"/>
             </wp:cNvGraphicFramePr>
@@ -9049,7 +8886,7 @@
               <a:graphicData uri="http://schemas.openxmlformats.org/drawingml/2006/picture">
                 <pic:pic xmlns:pic="http://schemas.openxmlformats.org/drawingml/2006/picture">
                   <pic:nvPicPr>
-                    <pic:cNvPr id="45" name="Image 45" descr="Une image contenant table&#10;&#10;Description générée automatiquement"/>
+                    <pic:cNvPr id="50" name="Image 50" descr="Une image contenant table&#10;&#10;Description générée automatiquement"/>
                     <pic:cNvPicPr/>
                   </pic:nvPicPr>
                   <pic:blipFill>
@@ -9061,7 +8898,7 @@
                   <pic:spPr>
                     <a:xfrm>
                       <a:off x="0" y="0"/>
-                      <a:ext cx="5760720" cy="3986530"/>
+                      <a:ext cx="5760720" cy="3992880"/>
                     </a:xfrm>
                     <a:prstGeom prst="rect">
                       <a:avLst/>
@@ -9076,9 +8913,40 @@
     </w:p>
     <w:p>
       <w:pPr>
+        <w:pStyle w:val="Titre4"/>
+      </w:pPr>
+      <w:r>
+        <w:t>Commentaire</w:t>
+      </w:r>
+    </w:p>
+    <w:p>
+      <w:pPr>
+        <w:rPr>
+          <w:rFonts w:ascii="Times New Roman" w:hAnsi="Times New Roman" w:cs="Times New Roman"/>
+          <w:sz w:val="24"/>
+          <w:szCs w:val="24"/>
+        </w:rPr>
+      </w:pPr>
+      <w:r>
+        <w:rPr>
+          <w:rFonts w:ascii="Times New Roman" w:hAnsi="Times New Roman" w:cs="Times New Roman"/>
+          <w:sz w:val="24"/>
+          <w:szCs w:val="24"/>
+        </w:rPr>
+        <w:t>La class calendrier est responsable de la création de sa sortie : c’est pourquoi ce n’est pas le système qui créé l’objet sortie pour le passer en paramètre de addOuting().</w:t>
+      </w:r>
+    </w:p>
+    <w:p>
+      <w:pPr>
         <w:pStyle w:val="Titre3"/>
-      </w:pPr>
-      <w:r>
+        <w:rPr>
+          <w:lang w:val="en-GB"/>
+        </w:rPr>
+      </w:pPr>
+      <w:r>
+        <w:rPr>
+          <w:lang w:val="en-GB"/>
+        </w:rPr>
         <w:t>Delete outing</w:t>
       </w:r>
     </w:p>
@@ -9088,10 +8956,10 @@
           <w:noProof/>
         </w:rPr>
         <w:drawing>
-          <wp:inline distT="0" distB="0" distL="0" distR="0" wp14:anchorId="5F691759" wp14:editId="6C8D917C">
-            <wp:extent cx="5760720" cy="2800350"/>
+          <wp:inline distT="0" distB="0" distL="0" distR="0" wp14:anchorId="4E8677D7" wp14:editId="75546BC6">
+            <wp:extent cx="5760720" cy="2783205"/>
             <wp:effectExtent l="0" t="0" r="0" b="0"/>
-            <wp:docPr id="70" name="Image 70"/>
+            <wp:docPr id="48" name="Image 48"/>
             <wp:cNvGraphicFramePr>
               <a:graphicFrameLocks xmlns:a="http://schemas.openxmlformats.org/drawingml/2006/main" noChangeAspect="1"/>
             </wp:cNvGraphicFramePr>
@@ -9111,7 +8979,7 @@
                   <pic:spPr>
                     <a:xfrm>
                       <a:off x="0" y="0"/>
-                      <a:ext cx="5760720" cy="2800350"/>
+                      <a:ext cx="5760720" cy="2783205"/>
                     </a:xfrm>
                     <a:prstGeom prst="rect">
                       <a:avLst/>
@@ -9162,25 +9030,7 @@
           <w:sz w:val="24"/>
           <w:szCs w:val="24"/>
         </w:rPr>
-        <w:t xml:space="preserve"> à la demande du manager </w:t>
-      </w:r>
-      <w:proofErr w:type="gramStart"/>
-      <w:r>
-        <w:rPr>
-          <w:rFonts w:ascii="Times New Roman" w:hAnsi="Times New Roman" w:cs="Times New Roman"/>
-          <w:sz w:val="24"/>
-          <w:szCs w:val="24"/>
-        </w:rPr>
-        <w:t>( via</w:t>
-      </w:r>
-      <w:proofErr w:type="gramEnd"/>
-      <w:r>
-        <w:rPr>
-          <w:rFonts w:ascii="Times New Roman" w:hAnsi="Times New Roman" w:cs="Times New Roman"/>
-          <w:sz w:val="24"/>
-          <w:szCs w:val="24"/>
-        </w:rPr>
-        <w:t xml:space="preserve"> le system)</w:t>
+        <w:t xml:space="preserve"> à la demande du manager ( via le system)</w:t>
       </w:r>
       <w:r>
         <w:rPr>
@@ -9222,10 +9072,217 @@
           <w:noProof/>
         </w:rPr>
         <w:drawing>
-          <wp:inline distT="0" distB="0" distL="0" distR="0" wp14:anchorId="632CEE3D" wp14:editId="57691804">
-            <wp:extent cx="5760720" cy="3720465"/>
+          <wp:inline distT="0" distB="0" distL="0" distR="0" wp14:anchorId="1E4007BA" wp14:editId="44946488">
+            <wp:extent cx="5760720" cy="3930650"/>
             <wp:effectExtent l="0" t="0" r="0" b="0"/>
-            <wp:docPr id="46" name="Image 46"/>
+            <wp:docPr id="49" name="Image 49" descr="Une image contenant table&#10;&#10;Description générée automatiquement"/>
+            <wp:cNvGraphicFramePr>
+              <a:graphicFrameLocks xmlns:a="http://schemas.openxmlformats.org/drawingml/2006/main" noChangeAspect="1"/>
+            </wp:cNvGraphicFramePr>
+            <a:graphic xmlns:a="http://schemas.openxmlformats.org/drawingml/2006/main">
+              <a:graphicData uri="http://schemas.openxmlformats.org/drawingml/2006/picture">
+                <pic:pic xmlns:pic="http://schemas.openxmlformats.org/drawingml/2006/picture">
+                  <pic:nvPicPr>
+                    <pic:cNvPr id="49" name="Image 49" descr="Une image contenant table&#10;&#10;Description générée automatiquement"/>
+                    <pic:cNvPicPr/>
+                  </pic:nvPicPr>
+                  <pic:blipFill>
+                    <a:blip r:embed="rId23"/>
+                    <a:stretch>
+                      <a:fillRect/>
+                    </a:stretch>
+                  </pic:blipFill>
+                  <pic:spPr>
+                    <a:xfrm>
+                      <a:off x="0" y="0"/>
+                      <a:ext cx="5760720" cy="3930650"/>
+                    </a:xfrm>
+                    <a:prstGeom prst="rect">
+                      <a:avLst/>
+                    </a:prstGeom>
+                  </pic:spPr>
+                </pic:pic>
+              </a:graphicData>
+            </a:graphic>
+          </wp:inline>
+        </w:drawing>
+      </w:r>
+    </w:p>
+    <w:p>
+      <w:pPr>
+        <w:pStyle w:val="Titre4"/>
+      </w:pPr>
+      <w:r>
+        <w:t>Commentaire</w:t>
+      </w:r>
+    </w:p>
+    <w:p>
+      <w:pPr>
+        <w:rPr>
+          <w:rFonts w:ascii="Times New Roman" w:hAnsi="Times New Roman" w:cs="Times New Roman"/>
+          <w:sz w:val="24"/>
+          <w:szCs w:val="24"/>
+        </w:rPr>
+      </w:pPr>
+      <w:r>
+        <w:rPr>
+          <w:rFonts w:ascii="Times New Roman" w:hAnsi="Times New Roman" w:cs="Times New Roman"/>
+          <w:sz w:val="24"/>
+          <w:szCs w:val="24"/>
+        </w:rPr>
+        <w:t>Même si le manager ne change pas le prix du forfait, ce dernier est recalculé et le solde de la personne qui s’était inscrite est mis à jour.</w:t>
+      </w:r>
+    </w:p>
+    <w:p>
+      <w:pPr>
+        <w:pStyle w:val="Titre3"/>
+      </w:pPr>
+      <w:bookmarkStart w:id="20" w:name="_Toc87359258"/>
+      <w:r>
+        <w:t xml:space="preserve">Calculate </w:t>
+      </w:r>
+      <w:bookmarkEnd w:id="20"/>
+      <w:r>
+        <w:t>forfeit</w:t>
+      </w:r>
+    </w:p>
+    <w:p>
+      <w:pPr>
+        <w:rPr>
+          <w:lang w:val="en-GB"/>
+        </w:rPr>
+      </w:pPr>
+      <w:r>
+        <w:rPr>
+          <w:noProof/>
+        </w:rPr>
+        <w:drawing>
+          <wp:inline distT="0" distB="0" distL="0" distR="0" wp14:anchorId="26809A23" wp14:editId="3297F713">
+            <wp:extent cx="5760720" cy="3165475"/>
+            <wp:effectExtent l="0" t="0" r="0" b="0"/>
+            <wp:docPr id="53" name="Image 53" descr="Une image contenant table&#10;&#10;Description générée automatiquement"/>
+            <wp:cNvGraphicFramePr>
+              <a:graphicFrameLocks xmlns:a="http://schemas.openxmlformats.org/drawingml/2006/main" noChangeAspect="1"/>
+            </wp:cNvGraphicFramePr>
+            <a:graphic xmlns:a="http://schemas.openxmlformats.org/drawingml/2006/main">
+              <a:graphicData uri="http://schemas.openxmlformats.org/drawingml/2006/picture">
+                <pic:pic xmlns:pic="http://schemas.openxmlformats.org/drawingml/2006/picture">
+                  <pic:nvPicPr>
+                    <pic:cNvPr id="53" name="Image 53" descr="Une image contenant table&#10;&#10;Description générée automatiquement"/>
+                    <pic:cNvPicPr/>
+                  </pic:nvPicPr>
+                  <pic:blipFill>
+                    <a:blip r:embed="rId24"/>
+                    <a:stretch>
+                      <a:fillRect/>
+                    </a:stretch>
+                  </pic:blipFill>
+                  <pic:spPr>
+                    <a:xfrm>
+                      <a:off x="0" y="0"/>
+                      <a:ext cx="5760720" cy="3165475"/>
+                    </a:xfrm>
+                    <a:prstGeom prst="rect">
+                      <a:avLst/>
+                    </a:prstGeom>
+                  </pic:spPr>
+                </pic:pic>
+              </a:graphicData>
+            </a:graphic>
+          </wp:inline>
+        </w:drawing>
+      </w:r>
+    </w:p>
+    <w:p>
+      <w:pPr>
+        <w:pStyle w:val="Titre4"/>
+      </w:pPr>
+      <w:r>
+        <w:lastRenderedPageBreak/>
+        <w:t>Commentaire</w:t>
+      </w:r>
+    </w:p>
+    <w:p>
+      <w:pPr>
+        <w:rPr>
+          <w:rFonts w:ascii="Times New Roman" w:hAnsi="Times New Roman" w:cs="Times New Roman"/>
+          <w:sz w:val="24"/>
+          <w:szCs w:val="24"/>
+        </w:rPr>
+      </w:pPr>
+      <w:r>
+        <w:rPr>
+          <w:rFonts w:ascii="Times New Roman" w:hAnsi="Times New Roman" w:cs="Times New Roman"/>
+          <w:sz w:val="24"/>
+          <w:szCs w:val="24"/>
+        </w:rPr>
+        <w:t>À la création de la sortie, il n’y a pas encore d’inscrits : il n’est pas nécessaire de communiquer avec les passengers et les drivers à ce stade.</w:t>
+      </w:r>
+    </w:p>
+    <w:p>
+      <w:pPr>
+        <w:rPr>
+          <w:rFonts w:ascii="Times New Roman" w:hAnsi="Times New Roman" w:cs="Times New Roman"/>
+          <w:sz w:val="24"/>
+          <w:szCs w:val="24"/>
+        </w:rPr>
+      </w:pPr>
+      <w:r>
+        <w:rPr>
+          <w:rFonts w:ascii="Times New Roman" w:hAnsi="Times New Roman" w:cs="Times New Roman"/>
+          <w:sz w:val="24"/>
+          <w:szCs w:val="24"/>
+        </w:rPr>
+        <w:t>Il sera alors possible de tenir à jour le prix du forfait par inscription pour la personne qui s’était déjà inscrite dans le cas d’une mise à jour du forfait de la sortie.</w:t>
+      </w:r>
+      <w:r>
+        <w:rPr>
+          <w:rFonts w:ascii="Times New Roman" w:hAnsi="Times New Roman" w:cs="Times New Roman"/>
+          <w:sz w:val="24"/>
+          <w:szCs w:val="24"/>
+        </w:rPr>
+        <w:br/>
+        <w:t>Étant donné qu’un passager peut être conducteur à un moment ou l’autre, j’ai pensé que modifier le solde total dû au club via des soustractions et des additions.</w:t>
+      </w:r>
+      <w:r>
+        <w:rPr>
+          <w:rFonts w:ascii="Times New Roman" w:hAnsi="Times New Roman" w:cs="Times New Roman"/>
+          <w:sz w:val="24"/>
+          <w:szCs w:val="24"/>
+        </w:rPr>
+        <w:br/>
+      </w:r>
+      <w:r>
+        <w:rPr>
+          <w:rFonts w:ascii="Times New Roman" w:hAnsi="Times New Roman" w:cs="Times New Roman"/>
+          <w:sz w:val="24"/>
+          <w:szCs w:val="24"/>
+        </w:rPr>
+        <w:br/>
+        <w:t xml:space="preserve">Exemple : membre 1 a un solde de -20 -&gt; Il a été conducteur et le club lui doit 20€. S’il participe à une sortie à 20 € ensuite en étant passager -&gt; son solde serait -20 + 20 = 0. Ainsi, il ne doit rien et personne ne lui doit. Cela éviterait les transactions monétaires. </w:t>
+      </w:r>
+    </w:p>
+    <w:p>
+      <w:pPr>
+        <w:pStyle w:val="Titre3"/>
+      </w:pPr>
+      <w:bookmarkStart w:id="21" w:name="_Toc87359264"/>
+      <w:bookmarkStart w:id="22" w:name="_Toc87359259"/>
+      <w:r>
+        <w:t>Monitor payments</w:t>
+      </w:r>
+      <w:bookmarkEnd w:id="21"/>
+    </w:p>
+    <w:p>
+      <w:r>
+        <w:rPr>
+          <w:noProof/>
+        </w:rPr>
+        <w:drawing>
+          <wp:inline distT="0" distB="0" distL="0" distR="0" wp14:anchorId="4EF0DC41" wp14:editId="51A26323">
+            <wp:extent cx="5760720" cy="4591050"/>
+            <wp:effectExtent l="0" t="0" r="0" b="0"/>
+            <wp:docPr id="51" name="Image 51"/>
             <wp:cNvGraphicFramePr>
               <a:graphicFrameLocks xmlns:a="http://schemas.openxmlformats.org/drawingml/2006/main" noChangeAspect="1"/>
             </wp:cNvGraphicFramePr>
@@ -9237,7 +9294,7 @@
                     <pic:cNvPicPr/>
                   </pic:nvPicPr>
                   <pic:blipFill>
-                    <a:blip r:embed="rId23"/>
+                    <a:blip r:embed="rId25"/>
                     <a:stretch>
                       <a:fillRect/>
                     </a:stretch>
@@ -9245,7 +9302,7 @@
                   <pic:spPr>
                     <a:xfrm>
                       <a:off x="0" y="0"/>
-                      <a:ext cx="5760720" cy="3720465"/>
+                      <a:ext cx="5760720" cy="4591050"/>
                     </a:xfrm>
                     <a:prstGeom prst="rect">
                       <a:avLst/>
@@ -9280,37 +9337,90 @@
           <w:sz w:val="24"/>
           <w:szCs w:val="24"/>
         </w:rPr>
-        <w:t>Même si le manager ne change pas le prix du forfait, ce dernier est recalculé et le solde de la personne qui s’était inscrite est mis à jour.</w:t>
+        <w:t xml:space="preserve">10/11 </w:t>
+      </w:r>
+      <w:r>
+        <w:rPr>
+          <w:rFonts w:ascii="Times New Roman" w:hAnsi="Times New Roman" w:cs="Times New Roman"/>
+          <w:sz w:val="24"/>
+          <w:szCs w:val="24"/>
+        </w:rPr>
+        <w:br/>
+        <w:t>À ce stade-ci, le trésorier verra le montant total dû « au club »</w:t>
+      </w:r>
+      <w:r>
+        <w:rPr>
+          <w:rFonts w:ascii="Times New Roman" w:hAnsi="Times New Roman" w:cs="Times New Roman"/>
+          <w:sz w:val="24"/>
+          <w:szCs w:val="24"/>
+        </w:rPr>
+        <w:t xml:space="preserve"> et celui que le club doit aux conducteurs.</w:t>
+      </w:r>
+      <w:r>
+        <w:rPr>
+          <w:rFonts w:ascii="Times New Roman" w:hAnsi="Times New Roman" w:cs="Times New Roman"/>
+          <w:sz w:val="24"/>
+          <w:szCs w:val="24"/>
+        </w:rPr>
+        <w:t xml:space="preserve"> </w:t>
+      </w:r>
+      <w:r>
+        <w:rPr>
+          <w:rFonts w:ascii="Times New Roman" w:hAnsi="Times New Roman" w:cs="Times New Roman"/>
+          <w:sz w:val="24"/>
+          <w:szCs w:val="24"/>
+        </w:rPr>
+        <w:t>N</w:t>
+      </w:r>
+      <w:r>
+        <w:rPr>
+          <w:rFonts w:ascii="Times New Roman" w:hAnsi="Times New Roman" w:cs="Times New Roman"/>
+          <w:sz w:val="24"/>
+          <w:szCs w:val="24"/>
+        </w:rPr>
+        <w:t>on pas chaque montant pour chaque sortie et pour chaque membre.</w:t>
       </w:r>
     </w:p>
     <w:p>
       <w:pPr>
         <w:pStyle w:val="Titre3"/>
-      </w:pPr>
-      <w:bookmarkStart w:id="20" w:name="_Toc87359258"/>
-      <w:r>
-        <w:t xml:space="preserve">Calculate </w:t>
-      </w:r>
-      <w:bookmarkEnd w:id="20"/>
-      <w:r>
-        <w:t>forfeit</w:t>
-      </w:r>
-    </w:p>
-    <w:p>
-      <w:pPr>
         <w:rPr>
           <w:lang w:val="en-GB"/>
         </w:rPr>
       </w:pPr>
+      <w:bookmarkStart w:id="23" w:name="_Toc87359263"/>
+      <w:bookmarkStart w:id="24" w:name="_Toc87359260"/>
+      <w:r>
+        <w:rPr>
+          <w:lang w:val="en-GB"/>
+        </w:rPr>
+        <w:lastRenderedPageBreak/>
+        <w:t>Make a register for the outing</w:t>
+      </w:r>
+    </w:p>
+    <w:p>
+      <w:pPr>
+        <w:rPr>
+          <w:lang w:val="en-GB"/>
+        </w:rPr>
+      </w:pPr>
       <w:r>
         <w:rPr>
           <w:noProof/>
         </w:rPr>
         <w:drawing>
-          <wp:inline distT="0" distB="0" distL="0" distR="0" wp14:anchorId="24BBF393" wp14:editId="28AA0431">
-            <wp:extent cx="5760720" cy="3209925"/>
-            <wp:effectExtent l="0" t="0" r="0" b="9525"/>
-            <wp:docPr id="57" name="Image 57" descr="Une image contenant table&#10;&#10;Description générée automatiquement"/>
+          <wp:anchor distT="0" distB="0" distL="114300" distR="114300" simplePos="0" relativeHeight="251663360" behindDoc="0" locked="0" layoutInCell="1" allowOverlap="1" wp14:anchorId="7FAB9124" wp14:editId="3D11B572">
+            <wp:simplePos x="0" y="0"/>
+            <wp:positionH relativeFrom="margin">
+              <wp:posOffset>-635</wp:posOffset>
+            </wp:positionH>
+            <wp:positionV relativeFrom="paragraph">
+              <wp:posOffset>5226685</wp:posOffset>
+            </wp:positionV>
+            <wp:extent cx="5471160" cy="3006090"/>
+            <wp:effectExtent l="0" t="0" r="0" b="3810"/>
+            <wp:wrapSquare wrapText="bothSides"/>
+            <wp:docPr id="55" name="Image 55" descr="Une image contenant table&#10;&#10;Description générée automatiquement"/>
             <wp:cNvGraphicFramePr>
               <a:graphicFrameLocks xmlns:a="http://schemas.openxmlformats.org/drawingml/2006/main" noChangeAspect="1"/>
             </wp:cNvGraphicFramePr>
@@ -9318,11 +9428,17 @@
               <a:graphicData uri="http://schemas.openxmlformats.org/drawingml/2006/picture">
                 <pic:pic xmlns:pic="http://schemas.openxmlformats.org/drawingml/2006/picture">
                   <pic:nvPicPr>
-                    <pic:cNvPr id="57" name="Image 57" descr="Une image contenant table&#10;&#10;Description générée automatiquement"/>
+                    <pic:cNvPr id="55" name="Image 55" descr="Une image contenant table&#10;&#10;Description générée automatiquement"/>
                     <pic:cNvPicPr/>
                   </pic:nvPicPr>
                   <pic:blipFill>
-                    <a:blip r:embed="rId24"/>
+                    <a:blip r:embed="rId26">
+                      <a:extLst>
+                        <a:ext uri="{28A0092B-C50C-407E-A947-70E740481C1C}">
+                          <a14:useLocalDpi xmlns:a14="http://schemas.microsoft.com/office/drawing/2010/main" val="0"/>
+                        </a:ext>
+                      </a:extLst>
+                    </a:blip>
                     <a:stretch>
                       <a:fillRect/>
                     </a:stretch>
@@ -9330,7 +9446,53 @@
                   <pic:spPr>
                     <a:xfrm>
                       <a:off x="0" y="0"/>
-                      <a:ext cx="5760720" cy="3209925"/>
+                      <a:ext cx="5471160" cy="3006090"/>
+                    </a:xfrm>
+                    <a:prstGeom prst="rect">
+                      <a:avLst/>
+                    </a:prstGeom>
+                  </pic:spPr>
+                </pic:pic>
+              </a:graphicData>
+            </a:graphic>
+            <wp14:sizeRelH relativeFrom="margin">
+              <wp14:pctWidth>0</wp14:pctWidth>
+            </wp14:sizeRelH>
+            <wp14:sizeRelV relativeFrom="margin">
+              <wp14:pctHeight>0</wp14:pctHeight>
+            </wp14:sizeRelV>
+          </wp:anchor>
+        </w:drawing>
+      </w:r>
+      <w:r>
+        <w:rPr>
+          <w:noProof/>
+        </w:rPr>
+        <w:drawing>
+          <wp:inline distT="0" distB="0" distL="0" distR="0" wp14:anchorId="74E1B40F" wp14:editId="26BE9D15">
+            <wp:extent cx="5460820" cy="5223053"/>
+            <wp:effectExtent l="0" t="0" r="6985" b="0"/>
+            <wp:docPr id="54" name="Image 54" descr="Une image contenant table&#10;&#10;Description générée automatiquement"/>
+            <wp:cNvGraphicFramePr>
+              <a:graphicFrameLocks xmlns:a="http://schemas.openxmlformats.org/drawingml/2006/main" noChangeAspect="1"/>
+            </wp:cNvGraphicFramePr>
+            <a:graphic xmlns:a="http://schemas.openxmlformats.org/drawingml/2006/main">
+              <a:graphicData uri="http://schemas.openxmlformats.org/drawingml/2006/picture">
+                <pic:pic xmlns:pic="http://schemas.openxmlformats.org/drawingml/2006/picture">
+                  <pic:nvPicPr>
+                    <pic:cNvPr id="54" name="Image 54" descr="Une image contenant table&#10;&#10;Description générée automatiquement"/>
+                    <pic:cNvPicPr/>
+                  </pic:nvPicPr>
+                  <pic:blipFill>
+                    <a:blip r:embed="rId27"/>
+                    <a:stretch>
+                      <a:fillRect/>
+                    </a:stretch>
+                  </pic:blipFill>
+                  <pic:spPr>
+                    <a:xfrm>
+                      <a:off x="0" y="0"/>
+                      <a:ext cx="5465710" cy="5227730"/>
                     </a:xfrm>
                     <a:prstGeom prst="rect">
                       <a:avLst/>
@@ -9345,9 +9507,17 @@
     </w:p>
     <w:p>
       <w:pPr>
+        <w:rPr>
+          <w:lang w:val="en-GB"/>
+        </w:rPr>
+      </w:pPr>
+    </w:p>
+    <w:p>
+      <w:pPr>
         <w:pStyle w:val="Titre4"/>
       </w:pPr>
       <w:r>
+        <w:lastRenderedPageBreak/>
         <w:t>Commentaire</w:t>
       </w:r>
     </w:p>
@@ -9365,25 +9535,31 @@
           <w:sz w:val="24"/>
           <w:szCs w:val="24"/>
         </w:rPr>
-        <w:t>À la création de la sortie, il n’y a pas encore d’inscrits : il n’est pas nécessaire de communiquer avec les passengers et les drivers à ce stade.</w:t>
-      </w:r>
-    </w:p>
-    <w:p>
-      <w:pPr>
-        <w:rPr>
-          <w:rFonts w:ascii="Times New Roman" w:hAnsi="Times New Roman" w:cs="Times New Roman"/>
-          <w:sz w:val="24"/>
-          <w:szCs w:val="24"/>
-        </w:rPr>
-      </w:pPr>
-      <w:r>
-        <w:rPr>
-          <w:rFonts w:ascii="Times New Roman" w:hAnsi="Times New Roman" w:cs="Times New Roman"/>
-          <w:sz w:val="24"/>
-          <w:szCs w:val="24"/>
-        </w:rPr>
-        <w:lastRenderedPageBreak/>
-        <w:t>Il sera alors possible de tenir à jour le prix du forfait par inscription pour la personne qui s’était déjà inscrite dans le cas d’une mise à jour du forfait de la sortie.</w:t>
+        <w:t>D’abord v</w:t>
+      </w:r>
+      <w:r>
+        <w:rPr>
+          <w:rFonts w:ascii="Times New Roman" w:hAnsi="Times New Roman" w:cs="Times New Roman"/>
+          <w:sz w:val="24"/>
+          <w:szCs w:val="24"/>
+        </w:rPr>
+        <w:t>é</w:t>
+      </w:r>
+      <w:r>
+        <w:rPr>
+          <w:rFonts w:ascii="Times New Roman" w:hAnsi="Times New Roman" w:cs="Times New Roman"/>
+          <w:sz w:val="24"/>
+          <w:szCs w:val="24"/>
+        </w:rPr>
+        <w:t>rifier que la s</w:t>
+      </w:r>
+      <w:r>
+        <w:rPr>
+          <w:rFonts w:ascii="Times New Roman" w:hAnsi="Times New Roman" w:cs="Times New Roman"/>
+          <w:sz w:val="24"/>
+          <w:szCs w:val="24"/>
+        </w:rPr>
+        <w:t xml:space="preserve">ortie n’est pas complète. </w:t>
       </w:r>
       <w:r>
         <w:rPr>
@@ -9392,7 +9568,7 @@
           <w:szCs w:val="24"/>
         </w:rPr>
         <w:br/>
-        <w:t>Étant donné qu’un passager peut être conducteur à un moment ou l’autre, j’ai pensé que modifier le solde total dû au club via des soustractions et des additions.</w:t>
+        <w:t xml:space="preserve">Si sortie pas complète : choisir voiture, vérifier qu’il y a suffisamment de place dans celle-ci. </w:t>
       </w:r>
       <w:r>
         <w:rPr>
@@ -9401,6 +9577,7 @@
           <w:szCs w:val="24"/>
         </w:rPr>
         <w:br/>
+        <w:t>Si sortie complète : pas possible de s’inscrire.</w:t>
       </w:r>
       <w:r>
         <w:rPr>
@@ -9409,240 +9586,100 @@
           <w:szCs w:val="24"/>
         </w:rPr>
         <w:br/>
-        <w:t xml:space="preserve">Exemple : membre 1 a un solde de -20 -&gt; Il a été conducteur et le club lui doit 20€. S’il participe à une sortie à 20 € ensuite en étant passager -&gt; son solde serait -20 + 20 = 0. Ainsi, il ne doit rien et personne ne lui doit. Cela éviterait les transactions monétaires. </w:t>
+        <w:t xml:space="preserve">Si voiture assez de place :  ajouter un passager ou un vélo. </w:t>
+      </w:r>
+      <w:r>
+        <w:rPr>
+          <w:rFonts w:ascii="Times New Roman" w:hAnsi="Times New Roman" w:cs="Times New Roman"/>
+          <w:sz w:val="24"/>
+          <w:szCs w:val="24"/>
+        </w:rPr>
+        <w:br/>
+        <w:t xml:space="preserve">Si voiture pleine :  proposer de choisir un autre véhicule. </w:t>
+      </w:r>
+      <w:r>
+        <w:rPr>
+          <w:rFonts w:ascii="Times New Roman" w:hAnsi="Times New Roman" w:cs="Times New Roman"/>
+          <w:sz w:val="24"/>
+          <w:szCs w:val="24"/>
+        </w:rPr>
+        <w:t>Retour à « est-ce qu’un véhicule existe ? » ajouter une place nécessaire (vélo ou passager), retirer une place(vélo ou passager) de la sortie</w:t>
+      </w:r>
+    </w:p>
+    <w:p>
+      <w:pPr>
+        <w:rPr>
+          <w:rFonts w:ascii="Times New Roman" w:hAnsi="Times New Roman" w:cs="Times New Roman"/>
+          <w:sz w:val="24"/>
+          <w:szCs w:val="24"/>
+        </w:rPr>
+      </w:pPr>
+      <w:r>
+        <w:rPr>
+          <w:rFonts w:ascii="Times New Roman" w:hAnsi="Times New Roman" w:cs="Times New Roman"/>
+          <w:sz w:val="24"/>
+          <w:szCs w:val="24"/>
+        </w:rPr>
+        <w:t>Lorsqu’un passager ou vélo est ajouté à la voiture, la sortie ajoute un participant à celle-ci et créé une inscription. De cette manière, il sera possible pour une personne de s’inscrire seule et d’ajouter son vélo par après. Ou les deux en même temps.</w:t>
       </w:r>
     </w:p>
     <w:p>
       <w:pPr>
         <w:pStyle w:val="Titre3"/>
-      </w:pPr>
-      <w:bookmarkStart w:id="21" w:name="_Toc87359259"/>
-      <w:bookmarkStart w:id="22" w:name="_Toc87359264"/>
-      <w:r>
-        <w:t>Monitor payments</w:t>
+        <w:rPr>
+          <w:lang w:val="en-GB"/>
+        </w:rPr>
+      </w:pPr>
+      <w:r>
+        <w:rPr>
+          <w:lang w:val="en-GB"/>
+        </w:rPr>
+        <w:t>Add vehicle and available spaces</w:t>
+      </w:r>
+      <w:bookmarkEnd w:id="23"/>
+    </w:p>
+    <w:p>
+      <w:pPr>
+        <w:rPr>
+          <w:lang w:val="en-GB"/>
+        </w:rPr>
+      </w:pPr>
+    </w:p>
+    <w:bookmarkEnd w:id="24"/>
+    <w:p>
+      <w:pPr>
+        <w:pStyle w:val="Titre3"/>
+        <w:rPr>
+          <w:lang w:val="en-GB"/>
+        </w:rPr>
+      </w:pPr>
+      <w:r>
+        <w:rPr>
+          <w:lang w:val="en-GB"/>
+        </w:rPr>
+        <w:t>Summary of the availabilities</w:t>
       </w:r>
       <w:bookmarkEnd w:id="22"/>
     </w:p>
     <w:p>
-      <w:r>
-        <w:rPr>
-          <w:noProof/>
-        </w:rPr>
-        <w:drawing>
-          <wp:inline distT="0" distB="0" distL="0" distR="0" wp14:anchorId="7D53E566" wp14:editId="797541D5">
-            <wp:extent cx="5760720" cy="4069080"/>
-            <wp:effectExtent l="0" t="0" r="0" b="7620"/>
-            <wp:docPr id="60" name="Image 60" descr="Une image contenant table&#10;&#10;Description générée automatiquement"/>
-            <wp:cNvGraphicFramePr>
-              <a:graphicFrameLocks xmlns:a="http://schemas.openxmlformats.org/drawingml/2006/main" noChangeAspect="1"/>
-            </wp:cNvGraphicFramePr>
-            <a:graphic xmlns:a="http://schemas.openxmlformats.org/drawingml/2006/main">
-              <a:graphicData uri="http://schemas.openxmlformats.org/drawingml/2006/picture">
-                <pic:pic xmlns:pic="http://schemas.openxmlformats.org/drawingml/2006/picture">
-                  <pic:nvPicPr>
-                    <pic:cNvPr id="60" name="Image 60" descr="Une image contenant table&#10;&#10;Description générée automatiquement"/>
-                    <pic:cNvPicPr/>
-                  </pic:nvPicPr>
-                  <pic:blipFill>
-                    <a:blip r:embed="rId25"/>
-                    <a:stretch>
-                      <a:fillRect/>
-                    </a:stretch>
-                  </pic:blipFill>
-                  <pic:spPr>
-                    <a:xfrm>
-                      <a:off x="0" y="0"/>
-                      <a:ext cx="5760720" cy="4069080"/>
-                    </a:xfrm>
-                    <a:prstGeom prst="rect">
-                      <a:avLst/>
-                    </a:prstGeom>
-                  </pic:spPr>
-                </pic:pic>
-              </a:graphicData>
-            </a:graphic>
-          </wp:inline>
-        </w:drawing>
-      </w:r>
-    </w:p>
-    <w:p>
-      <w:pPr>
-        <w:pStyle w:val="Titre4"/>
-      </w:pPr>
-      <w:r>
-        <w:t>Commentaire</w:t>
-      </w:r>
-    </w:p>
-    <w:p>
-      <w:pPr>
-        <w:rPr>
-          <w:rFonts w:ascii="Times New Roman" w:hAnsi="Times New Roman" w:cs="Times New Roman"/>
-          <w:sz w:val="24"/>
-          <w:szCs w:val="24"/>
-        </w:rPr>
-      </w:pPr>
-      <w:r>
-        <w:rPr>
-          <w:rFonts w:ascii="Times New Roman" w:hAnsi="Times New Roman" w:cs="Times New Roman"/>
-          <w:sz w:val="24"/>
-          <w:szCs w:val="24"/>
-        </w:rPr>
-        <w:t xml:space="preserve">10/11 </w:t>
-      </w:r>
-      <w:r>
-        <w:rPr>
-          <w:rFonts w:ascii="Times New Roman" w:hAnsi="Times New Roman" w:cs="Times New Roman"/>
-          <w:sz w:val="24"/>
-          <w:szCs w:val="24"/>
-        </w:rPr>
-        <w:br/>
-        <w:t>À ce stade-ci, le trésorier verra le montant total dû « au club »</w:t>
-      </w:r>
-      <w:r>
-        <w:rPr>
-          <w:rFonts w:ascii="Times New Roman" w:hAnsi="Times New Roman" w:cs="Times New Roman"/>
-          <w:sz w:val="24"/>
-          <w:szCs w:val="24"/>
-        </w:rPr>
-        <w:t xml:space="preserve"> et celui que le club doit aux conducteurs.</w:t>
-      </w:r>
-      <w:r>
-        <w:rPr>
-          <w:rFonts w:ascii="Times New Roman" w:hAnsi="Times New Roman" w:cs="Times New Roman"/>
-          <w:sz w:val="24"/>
-          <w:szCs w:val="24"/>
-        </w:rPr>
-        <w:t xml:space="preserve"> </w:t>
-      </w:r>
-      <w:r>
-        <w:rPr>
-          <w:rFonts w:ascii="Times New Roman" w:hAnsi="Times New Roman" w:cs="Times New Roman"/>
-          <w:sz w:val="24"/>
-          <w:szCs w:val="24"/>
-        </w:rPr>
-        <w:t>N</w:t>
-      </w:r>
-      <w:r>
-        <w:rPr>
-          <w:rFonts w:ascii="Times New Roman" w:hAnsi="Times New Roman" w:cs="Times New Roman"/>
-          <w:sz w:val="24"/>
-          <w:szCs w:val="24"/>
-        </w:rPr>
-        <w:t>on pas chaque montant pour chaque sortie et pour chaque membre.</w:t>
-      </w:r>
-    </w:p>
-    <w:p>
-      <w:pPr>
-        <w:pStyle w:val="Titre3"/>
+      <w:pPr>
         <w:rPr>
           <w:lang w:val="en-GB"/>
         </w:rPr>
       </w:pPr>
-      <w:bookmarkStart w:id="23" w:name="_Toc87359260"/>
-      <w:bookmarkStart w:id="24" w:name="_Toc87359263"/>
-      <w:r>
+    </w:p>
+    <w:p>
+      <w:pPr>
+        <w:pStyle w:val="Titre1"/>
         <w:rPr>
           <w:lang w:val="en-GB"/>
         </w:rPr>
-        <w:t>Make a register for the outing</w:t>
-      </w:r>
-    </w:p>
-    <w:p>
-      <w:pPr>
+      </w:pPr>
+      <w:bookmarkStart w:id="25" w:name="_Toc87359265"/>
+      <w:r>
         <w:rPr>
           <w:lang w:val="en-GB"/>
         </w:rPr>
-      </w:pPr>
-    </w:p>
-    <w:p>
-      <w:pPr>
-        <w:pStyle w:val="Titre4"/>
-        <w:rPr>
-          <w:lang w:val="en-GB"/>
-        </w:rPr>
-      </w:pPr>
-      <w:r>
-        <w:rPr>
-          <w:lang w:val="en-GB"/>
-        </w:rPr>
-        <w:t>Commentaire</w:t>
-      </w:r>
-    </w:p>
-    <w:p>
-      <w:pPr>
-        <w:rPr>
-          <w:rFonts w:ascii="Times New Roman" w:hAnsi="Times New Roman" w:cs="Times New Roman"/>
-          <w:sz w:val="24"/>
-          <w:szCs w:val="24"/>
-        </w:rPr>
-      </w:pPr>
-      <w:r>
-        <w:rPr>
-          <w:rFonts w:ascii="Times New Roman" w:hAnsi="Times New Roman" w:cs="Times New Roman"/>
-          <w:sz w:val="24"/>
-          <w:szCs w:val="24"/>
-        </w:rPr>
-        <w:t xml:space="preserve">Avant de pouvoir ajouter son véhicule, le conducteur devra s’inscrire à la sortie. </w:t>
-      </w:r>
-    </w:p>
-    <w:p>
-      <w:pPr>
-        <w:pStyle w:val="Titre3"/>
-        <w:rPr>
-          <w:lang w:val="en-GB"/>
-        </w:rPr>
-      </w:pPr>
-      <w:r>
-        <w:rPr>
-          <w:lang w:val="en-GB"/>
-        </w:rPr>
-        <w:t>Add vehicle and available spaces</w:t>
-      </w:r>
-      <w:bookmarkEnd w:id="24"/>
-    </w:p>
-    <w:p>
-      <w:pPr>
-        <w:rPr>
-          <w:lang w:val="en-GB"/>
-        </w:rPr>
-      </w:pPr>
-    </w:p>
-    <w:bookmarkEnd w:id="23"/>
-    <w:p>
-      <w:pPr>
-        <w:pStyle w:val="Titre3"/>
-        <w:rPr>
-          <w:lang w:val="en-GB"/>
-        </w:rPr>
-      </w:pPr>
-      <w:r>
-        <w:rPr>
-          <w:lang w:val="en-GB"/>
-        </w:rPr>
-        <w:t>Summary of the availabilities</w:t>
-      </w:r>
-      <w:bookmarkEnd w:id="21"/>
-    </w:p>
-    <w:p>
-      <w:pPr>
-        <w:rPr>
-          <w:lang w:val="en-GB"/>
-        </w:rPr>
-      </w:pPr>
-    </w:p>
-    <w:p>
-      <w:pPr>
-        <w:pStyle w:val="Titre1"/>
-        <w:rPr>
-          <w:lang w:val="en-GB"/>
-        </w:rPr>
-      </w:pPr>
-      <w:bookmarkStart w:id="25" w:name="_Toc87359265"/>
-      <w:r>
-        <w:rPr>
-          <w:lang w:val="en-GB"/>
-        </w:rPr>
-        <w:lastRenderedPageBreak/>
         <w:t>Conclusion</w:t>
       </w:r>
       <w:bookmarkEnd w:id="25"/>
@@ -9683,25 +9720,63 @@
                 <w:sz w:val="24"/>
                 <w:szCs w:val="24"/>
               </w:rPr>
-              <w:t xml:space="preserve">emps à peaufiner l’analyse : je divague de trop. C’est une remarque qui m’a déjà été formulée. J’en suis conscient et je </w:t>
-            </w:r>
-            <w:proofErr w:type="gramStart"/>
+              <w:t>emps à peaufiner l’analyse</w:t>
+            </w:r>
             <w:r>
               <w:rPr>
                 <w:rFonts w:ascii="Times New Roman" w:hAnsi="Times New Roman" w:cs="Times New Roman"/>
                 <w:sz w:val="24"/>
                 <w:szCs w:val="24"/>
               </w:rPr>
-              <w:t>fais</w:t>
-            </w:r>
-            <w:proofErr w:type="gramEnd"/>
+              <w:t xml:space="preserve"> dont je ne suis même pas sûr.</w:t>
+            </w:r>
             <w:r>
               <w:rPr>
                 <w:rFonts w:ascii="Times New Roman" w:hAnsi="Times New Roman" w:cs="Times New Roman"/>
                 <w:sz w:val="24"/>
                 <w:szCs w:val="24"/>
               </w:rPr>
-              <w:t xml:space="preserve"> des efforts pour me focaliser sur ce qui est nécessaire pour éviter de partir dans tous les sens mais ça n’est pas encore bien. </w:t>
+              <w:t> </w:t>
+            </w:r>
+            <w:r>
+              <w:rPr>
+                <w:rFonts w:ascii="Times New Roman" w:hAnsi="Times New Roman" w:cs="Times New Roman"/>
+                <w:sz w:val="24"/>
+                <w:szCs w:val="24"/>
+              </w:rPr>
+              <w:t>J</w:t>
+            </w:r>
+            <w:r>
+              <w:rPr>
+                <w:rFonts w:ascii="Times New Roman" w:hAnsi="Times New Roman" w:cs="Times New Roman"/>
+                <w:sz w:val="24"/>
+                <w:szCs w:val="24"/>
+              </w:rPr>
+              <w:t xml:space="preserve">e divague de trop. C’est une remarque qui m’a déjà été formulée. J’en suis conscient et je </w:t>
+            </w:r>
+            <w:r>
+              <w:rPr>
+                <w:rFonts w:ascii="Times New Roman" w:hAnsi="Times New Roman" w:cs="Times New Roman"/>
+                <w:sz w:val="24"/>
+                <w:szCs w:val="24"/>
+              </w:rPr>
+              <w:t>fournis</w:t>
+            </w:r>
+            <w:r>
+              <w:rPr>
+                <w:rFonts w:ascii="Times New Roman" w:hAnsi="Times New Roman" w:cs="Times New Roman"/>
+                <w:sz w:val="24"/>
+                <w:szCs w:val="24"/>
+              </w:rPr>
+              <w:t xml:space="preserve"> des efforts pour me focaliser sur ce qui est nécessaire </w:t>
+            </w:r>
+            <w:r>
+              <w:rPr>
+                <w:rFonts w:ascii="Times New Roman" w:hAnsi="Times New Roman" w:cs="Times New Roman"/>
+                <w:sz w:val="24"/>
+                <w:szCs w:val="24"/>
+              </w:rPr>
+              <w:t>pour ne pas m’attarder sur des détails.</w:t>
             </w:r>
           </w:p>
           <w:p>
@@ -9718,7 +9793,7 @@
                 <w:sz w:val="24"/>
                 <w:szCs w:val="24"/>
               </w:rPr>
-              <w:t xml:space="preserve">Aussi, j’ai mal géré mon temps entre les autres cours, projets à travailler et le reste de ma vie privée. </w:t>
+              <w:t xml:space="preserve">Aussi, j’ai mal géré mon temps entre les autres cours, projets à travailler et ma vie privée. </w:t>
             </w:r>
           </w:p>
           <w:p>
@@ -9735,7 +9810,7 @@
                 <w:sz w:val="24"/>
                 <w:szCs w:val="24"/>
               </w:rPr>
-              <w:t xml:space="preserve">Je maintiens : je préfère travailler seul pour n’emporter personne avec moi dans mes erreurs et ne pas dépendre de quelqu’un d’autre. </w:t>
+              <w:t xml:space="preserve">Je maintiens : je préfère travailler seul pour n’emporter personne avec moi dans mes erreurs. </w:t>
             </w:r>
             <w:r>
               <w:rPr>
@@ -9743,7 +9818,7 @@
                 <w:sz w:val="24"/>
                 <w:szCs w:val="24"/>
               </w:rPr>
-              <w:t>Ça</w:t>
+              <w:t xml:space="preserve">Ce trait de caractère </w:t>
             </w:r>
             <w:r>
               <w:rPr>
@@ -9751,7 +9826,7 @@
                 <w:sz w:val="24"/>
                 <w:szCs w:val="24"/>
               </w:rPr>
-              <w:t xml:space="preserve"> nécessitera adaptation pour l’avenir professionnel.</w:t>
+              <w:t>nécessitera adaptation pour l’avenir professionnel.</w:t>
             </w:r>
           </w:p>
         </w:tc>
@@ -9767,7 +9842,7 @@
       </w:pPr>
     </w:p>
     <w:sectPr>
-      <w:footerReference w:type="default" r:id="rId26"/>
+      <w:footerReference w:type="default" r:id="rId28"/>
       <w:pgSz w:w="11906" w:h="16838"/>
       <w:pgMar w:top="1417" w:right="1417" w:bottom="1417" w:left="1417" w:header="708" w:footer="708" w:gutter="0"/>
       <w:pgNumType w:start="0"/>

</xml_diff>